<commit_message>
add something to 机器学习
</commit_message>
<xml_diff>
--- a/experience_conclude/机器学习.docx
+++ b/experience_conclude/机器学习.docx
@@ -178,6 +178,7 @@
       </w:sdtPr>
       <w:sdtEndPr>
         <w:rPr>
+          <w:rFonts w:ascii="宋体" w:hAnsi="宋体" w:eastAsia="宋体"/>
           <w:sz w:val="20"/>
           <w:szCs w:val="20"/>
         </w:rPr>
@@ -1837,8 +1838,6 @@
         </w:rPr>
         <w:t>The supported operations include (with the same parameters) product, minimum, maximum,mean, all, any, and accumulate_n).</w:t>
       </w:r>
-      <w:bookmarkStart w:id="20" w:name="_GoBack"/>
-      <w:bookmarkEnd w:id="20"/>
     </w:p>
     <w:p>
       <w:pPr>
@@ -2269,7 +2268,16 @@
           <w:rFonts w:hint="eastAsia"/>
           <w:lang w:val="en-US" w:eastAsia="zh-CN"/>
         </w:rPr>
-        <w:t># 第四个参数padding：string类型的量，只能是"SAME","VALID"其中之一，这个值决定了不同的卷积方式（后面会介绍）</w:t>
+        <w:t># 第四个参数padding：string类型的量，只能是"SAME","VALID"其中之一，这个值决定了不同的卷积方式（SAME表示卷积核可以停靠在图像的边缘，露出的部分用值填充的方式填补</w:t>
+      </w:r>
+      <w:bookmarkStart w:id="20" w:name="_GoBack"/>
+      <w:bookmarkEnd w:id="20"/>
+      <w:r>
+        <w:rPr>
+          <w:rFonts w:hint="eastAsia"/>
+          <w:lang w:val="en-US" w:eastAsia="zh-CN"/>
+        </w:rPr>
+        <w:t>）</w:t>
       </w:r>
     </w:p>
     <w:p>
@@ -4730,6 +4738,7 @@
       <w:ind w:leftChars="0"/>
     </w:pPr>
     <w:rPr>
+      <w:rFonts w:ascii="Times New Roman" w:hAnsi="Times New Roman" w:eastAsia="宋体" w:cs="Times New Roman"/>
       <w:sz w:val="20"/>
       <w:szCs w:val="20"/>
     </w:rPr>
@@ -4741,6 +4750,7 @@
       <w:ind w:leftChars="200"/>
     </w:pPr>
     <w:rPr>
+      <w:rFonts w:ascii="Times New Roman" w:hAnsi="Times New Roman" w:eastAsia="宋体" w:cs="Times New Roman"/>
       <w:sz w:val="20"/>
       <w:szCs w:val="20"/>
     </w:rPr>
@@ -4752,6 +4762,7 @@
       <w:ind w:leftChars="400"/>
     </w:pPr>
     <w:rPr>
+      <w:rFonts w:ascii="Times New Roman" w:hAnsi="Times New Roman" w:eastAsia="宋体" w:cs="Times New Roman"/>
       <w:sz w:val="20"/>
       <w:szCs w:val="20"/>
     </w:rPr>

</xml_diff>